<commit_message>
Actualizacion del Proyecto y la bitacora
</commit_message>
<xml_diff>
--- a/Bitácora e Informacion Estadio y Grupos.docx
+++ b/Bitácora e Informacion Estadio y Grupos.docx
@@ -968,12 +968,7 @@
     </w:p>
     <w:p>
       <w:r>
-        <w:t>Se crea el XML de los equipos (Se creó medio documento con la información completa de los equipos</w:t>
-      </w:r>
-      <w:bookmarkStart w:id="0" w:name="_GoBack"/>
-      <w:bookmarkEnd w:id="0"/>
-      <w:r>
-        <w:t>).</w:t>
+        <w:t>Se crea el XML de los equipos (Se creó medio documento con la información completa de los equipos).</w:t>
       </w:r>
     </w:p>
     <w:p>
@@ -981,7 +976,103 @@
         <w:t xml:space="preserve">Se crea el método para leer todos los equipos y la lista de los jugadores de cada equipo. Toda esta información es leída desde un documento XML. </w:t>
       </w:r>
     </w:p>
+    <w:p>
+      <w:r>
+        <w:t xml:space="preserve">Se </w:t>
+      </w:r>
+      <w:r>
+        <w:t>actualiza</w:t>
+      </w:r>
+      <w:r>
+        <w:t xml:space="preserve"> la información de todos los jugadores en el documento </w:t>
+      </w:r>
+      <w:r>
+        <w:t>XML</w:t>
+      </w:r>
+      <w:r>
+        <w:t>.</w:t>
+      </w:r>
+    </w:p>
     <w:p/>
+    <w:p>
+      <w:r>
+        <w:t>23/07/14</w:t>
+      </w:r>
+    </w:p>
+    <w:p>
+      <w:r>
+        <w:t xml:space="preserve">Se termina de actualizar la información de los jugadores en el </w:t>
+      </w:r>
+      <w:r>
+        <w:t>XML</w:t>
+      </w:r>
+    </w:p>
+    <w:p>
+      <w:r>
+        <w:t>Se crea el método para cargar la lista de jugadores en una ventana grafica.</w:t>
+      </w:r>
+    </w:p>
+    <w:p>
+      <w:r>
+        <w:t>25/07/14</w:t>
+      </w:r>
+    </w:p>
+    <w:p>
+      <w:r>
+        <w:t xml:space="preserve">Se crea el </w:t>
+      </w:r>
+      <w:r>
+        <w:t>XML</w:t>
+      </w:r>
+      <w:r>
+        <w:t xml:space="preserve"> con la información de los grupos, los equipos de cada grupo y los partidos entre ellos.</w:t>
+      </w:r>
+    </w:p>
+    <w:p>
+      <w:r>
+        <w:t>Se crea el método para leer los resultados de los partidos de cada grupo.</w:t>
+      </w:r>
+    </w:p>
+    <w:p>
+      <w:r>
+        <w:t>Se crean algunos método</w:t>
+      </w:r>
+      <w:r>
+        <w:t>s</w:t>
+      </w:r>
+      <w:r>
+        <w:t xml:space="preserve"> necesarios para el funcionamiento de los métodos como obtener el resultado de un encuentro.</w:t>
+      </w:r>
+    </w:p>
+    <w:p>
+      <w:r>
+        <w:t xml:space="preserve">Se </w:t>
+      </w:r>
+      <w:proofErr w:type="spellStart"/>
+      <w:r>
+        <w:t>dise</w:t>
+      </w:r>
+      <w:r>
+        <w:rPr>
+          <w:lang w:val="es-ES"/>
+        </w:rPr>
+        <w:t>ña</w:t>
+      </w:r>
+      <w:proofErr w:type="spellEnd"/>
+      <w:r>
+        <w:t xml:space="preserve"> como se visualizara la ventana que contiene los partidos del mundial.</w:t>
+      </w:r>
+    </w:p>
+    <w:p>
+      <w:r>
+        <w:t>Se crea la ventana del calendario, la cual ordena la información por equipos.</w:t>
+      </w:r>
+      <w:bookmarkStart w:id="0" w:name="_GoBack"/>
+      <w:bookmarkEnd w:id="0"/>
+      <w:r>
+        <w:t xml:space="preserve"> </w:t>
+      </w:r>
+    </w:p>
     <w:p/>
     <w:p/>
     <w:p>
@@ -1499,6 +1590,7 @@
               <w:rPr>
                 <w:lang w:val="es-ES"/>
               </w:rPr>
+              <w:lastRenderedPageBreak/>
               <w:t>CURITIBA</w:t>
             </w:r>
           </w:p>
@@ -4133,6 +4225,7 @@
               <w:rPr>
                 <w:lang w:val="es-ES"/>
               </w:rPr>
+              <w:lastRenderedPageBreak/>
               <w:t>Italia</w:t>
             </w:r>
           </w:p>
@@ -6982,6 +7075,7 @@
                 <w:sz w:val="20"/>
                 <w:lang w:val="es-ES"/>
               </w:rPr>
+              <w:lastRenderedPageBreak/>
               <w:t>ESTADIO BEIRA-RIO</w:t>
             </w:r>
           </w:p>
@@ -7008,6 +7102,7 @@
               <w:rPr>
                 <w:lang w:val="es-ES"/>
               </w:rPr>
+              <w:lastRenderedPageBreak/>
               <w:t>República De Corea</w:t>
             </w:r>
           </w:p>
@@ -7144,6 +7239,8 @@
             <w:pPr>
               <w:jc w:val="center"/>
             </w:pPr>
+            <w:bookmarkStart w:id="1" w:name="OLE_LINK1"/>
+            <w:bookmarkStart w:id="2" w:name="OLE_LINK2"/>
             <w:r>
               <w:t>Partido</w:t>
             </w:r>
@@ -7313,7 +7410,6 @@
               <w:cnfStyle w:val="000000100000" w:firstRow="0" w:lastRow="0" w:firstColumn="0" w:lastColumn="0" w:oddVBand="0" w:evenVBand="0" w:oddHBand="1" w:evenHBand="0" w:firstRowFirstColumn="0" w:firstRowLastColumn="0" w:lastRowFirstColumn="0" w:lastRowLastColumn="0"/>
             </w:pPr>
             <w:r>
-              <w:lastRenderedPageBreak/>
               <w:t>11’ Marcelo (OG)</w:t>
             </w:r>
           </w:p>
@@ -7328,7 +7424,6 @@
               <w:cnfStyle w:val="000000100000" w:firstRow="0" w:lastRow="0" w:firstColumn="0" w:lastColumn="0" w:oddVBand="0" w:evenVBand="0" w:oddHBand="1" w:evenHBand="0" w:firstRowFirstColumn="0" w:firstRowLastColumn="0" w:lastRowFirstColumn="0" w:lastRowLastColumn="0"/>
             </w:pPr>
             <w:r>
-              <w:lastRenderedPageBreak/>
               <w:t>Soleado</w:t>
             </w:r>
           </w:p>
@@ -7394,7 +7489,6 @@
             </w:pPr>
             <w:proofErr w:type="spellStart"/>
             <w:r>
-              <w:lastRenderedPageBreak/>
               <w:t>Mexico</w:t>
             </w:r>
             <w:proofErr w:type="spellEnd"/>
@@ -7443,6 +7537,9 @@
             <w:pPr>
               <w:jc w:val="center"/>
               <w:cnfStyle w:val="000000000000" w:firstRow="0" w:lastRow="0" w:firstColumn="0" w:lastColumn="0" w:oddVBand="0" w:evenVBand="0" w:oddHBand="0" w:evenHBand="0" w:firstRowFirstColumn="0" w:firstRowLastColumn="0" w:lastRowFirstColumn="0" w:lastRowLastColumn="0"/>
+              <w:rPr>
+                <w:lang w:val="es-ES"/>
+              </w:rPr>
             </w:pPr>
             <w:r>
               <w:t>Lluvia</w:t>
@@ -8523,6 +8620,7 @@
               <w:jc w:val="center"/>
             </w:pPr>
             <w:r>
+              <w:lastRenderedPageBreak/>
               <w:t>Suiza vs Ecuador</w:t>
             </w:r>
           </w:p>
@@ -9262,7 +9360,6 @@
               <w:jc w:val="center"/>
             </w:pPr>
             <w:r>
-              <w:lastRenderedPageBreak/>
               <w:t>Ghana vs Estados Unidos</w:t>
             </w:r>
           </w:p>
@@ -10661,6 +10758,7 @@
               <w:cnfStyle w:val="000000000000" w:firstRow="0" w:lastRow="0" w:firstColumn="0" w:lastColumn="0" w:oddVBand="0" w:evenVBand="0" w:oddHBand="0" w:evenHBand="0" w:firstRowFirstColumn="0" w:firstRowLastColumn="0" w:lastRowFirstColumn="0" w:lastRowLastColumn="0"/>
             </w:pPr>
             <w:r>
+              <w:lastRenderedPageBreak/>
               <w:t>Nuboso</w:t>
             </w:r>
           </w:p>
@@ -10724,6 +10822,7 @@
             </w:pPr>
             <w:proofErr w:type="spellStart"/>
             <w:r>
+              <w:lastRenderedPageBreak/>
               <w:t>Japon</w:t>
             </w:r>
             <w:proofErr w:type="spellEnd"/>
@@ -11190,7 +11289,6 @@
               <w:cnfStyle w:val="000000000000" w:firstRow="0" w:lastRow="0" w:firstColumn="0" w:lastColumn="0" w:oddVBand="0" w:evenVBand="0" w:oddHBand="0" w:evenHBand="0" w:firstRowFirstColumn="0" w:firstRowLastColumn="0" w:lastRowFirstColumn="0" w:lastRowLastColumn="0"/>
             </w:pPr>
             <w:r>
-              <w:lastRenderedPageBreak/>
               <w:t>34’ E. Valencia</w:t>
             </w:r>
           </w:p>
@@ -11213,7 +11311,6 @@
               <w:cnfStyle w:val="000000000000" w:firstRow="0" w:lastRow="0" w:firstColumn="0" w:lastColumn="0" w:oddVBand="0" w:evenVBand="0" w:oddHBand="0" w:evenHBand="0" w:firstRowFirstColumn="0" w:firstRowLastColumn="0" w:lastRowFirstColumn="0" w:lastRowLastColumn="0"/>
             </w:pPr>
             <w:r>
-              <w:lastRenderedPageBreak/>
               <w:t>Nuboso</w:t>
             </w:r>
           </w:p>
@@ -11276,7 +11373,6 @@
               <w:jc w:val="center"/>
             </w:pPr>
             <w:r>
-              <w:lastRenderedPageBreak/>
               <w:t xml:space="preserve">Argentina vs </w:t>
             </w:r>
             <w:proofErr w:type="spellStart"/>
@@ -11910,7 +12006,13 @@
               <w:rPr>
                 <w:lang w:val="en-US"/>
               </w:rPr>
-              <w:t xml:space="preserve">28’ </w:t>
+              <w:t>3</w:t>
+            </w:r>
+            <w:r>
+              <w:rPr>
+                <w:lang w:val="en-US"/>
+              </w:rPr>
+              <w:t xml:space="preserve">8’ </w:t>
             </w:r>
             <w:proofErr w:type="spellStart"/>
             <w:r>
@@ -12348,6 +12450,7 @@
               <w:cnfStyle w:val="000000000000" w:firstRow="0" w:lastRow="0" w:firstColumn="0" w:lastColumn="0" w:oddVBand="0" w:evenVBand="0" w:oddHBand="0" w:evenHBand="0" w:firstRowFirstColumn="0" w:firstRowLastColumn="0" w:lastRowFirstColumn="0" w:lastRowLastColumn="0"/>
             </w:pPr>
             <w:r>
+              <w:lastRenderedPageBreak/>
               <w:t xml:space="preserve">72’ R. </w:t>
             </w:r>
             <w:proofErr w:type="spellStart"/>
@@ -12388,6 +12491,7 @@
               <w:cnfStyle w:val="000000000000" w:firstRow="0" w:lastRow="0" w:firstColumn="0" w:lastColumn="0" w:oddVBand="0" w:evenVBand="0" w:oddHBand="0" w:evenHBand="0" w:firstRowFirstColumn="0" w:firstRowLastColumn="0" w:lastRowFirstColumn="0" w:lastRowLastColumn="0"/>
             </w:pPr>
             <w:r>
+              <w:lastRenderedPageBreak/>
               <w:t>Nuboso</w:t>
             </w:r>
           </w:p>
@@ -12428,6 +12532,9 @@
             <w:pPr>
               <w:jc w:val="center"/>
               <w:cnfStyle w:val="000000000000" w:firstRow="0" w:lastRow="0" w:firstColumn="0" w:lastColumn="0" w:oddVBand="0" w:evenVBand="0" w:oddHBand="0" w:evenHBand="0" w:firstRowFirstColumn="0" w:firstRowLastColumn="0" w:lastRowFirstColumn="0" w:lastRowLastColumn="0"/>
+              <w:rPr>
+                <w:lang w:val="es-ES"/>
+              </w:rPr>
             </w:pPr>
             <w:r>
               <w:t>82</w:t>
@@ -12453,6 +12560,7 @@
               </w:rPr>
             </w:pPr>
             <w:r>
+              <w:lastRenderedPageBreak/>
               <w:t xml:space="preserve">Australia vs </w:t>
             </w:r>
             <w:proofErr w:type="spellStart"/>
@@ -13044,7 +13152,6 @@
               <w:cnfStyle w:val="000000100000" w:firstRow="0" w:lastRow="0" w:firstColumn="0" w:lastColumn="0" w:oddVBand="0" w:evenVBand="0" w:oddHBand="1" w:evenHBand="0" w:firstRowFirstColumn="0" w:firstRowLastColumn="0" w:lastRowFirstColumn="0" w:lastRowLastColumn="0"/>
             </w:pPr>
             <w:r>
-              <w:lastRenderedPageBreak/>
               <w:t>Soleado</w:t>
             </w:r>
           </w:p>
@@ -13106,7 +13213,6 @@
               <w:jc w:val="center"/>
             </w:pPr>
             <w:r>
-              <w:lastRenderedPageBreak/>
               <w:t>Grecia vs Costa de Marfil</w:t>
             </w:r>
           </w:p>
@@ -14139,6 +14245,7 @@
             </w:pPr>
             <w:proofErr w:type="spellStart"/>
             <w:r>
+              <w:lastRenderedPageBreak/>
               <w:t>Republica</w:t>
             </w:r>
             <w:proofErr w:type="spellEnd"/>
@@ -14857,7 +14964,6 @@
               <w:jc w:val="center"/>
             </w:pPr>
             <w:r>
-              <w:lastRenderedPageBreak/>
               <w:t>Costa Rica vs Grecia</w:t>
             </w:r>
           </w:p>
@@ -16268,6 +16374,7 @@
               <w:rPr>
                 <w:lang w:val="en-US"/>
               </w:rPr>
+              <w:lastRenderedPageBreak/>
               <w:t xml:space="preserve">24’ </w:t>
             </w:r>
             <w:proofErr w:type="spellStart"/>
@@ -16384,6 +16491,7 @@
               <w:cnfStyle w:val="000000000000" w:firstRow="0" w:lastRow="0" w:firstColumn="0" w:lastColumn="0" w:oddVBand="0" w:evenVBand="0" w:oddHBand="0" w:evenHBand="0" w:firstRowFirstColumn="0" w:firstRowLastColumn="0" w:lastRowFirstColumn="0" w:lastRowLastColumn="0"/>
             </w:pPr>
             <w:r>
+              <w:lastRenderedPageBreak/>
               <w:t>Nuboso</w:t>
             </w:r>
           </w:p>
@@ -16446,6 +16554,7 @@
               <w:jc w:val="center"/>
             </w:pPr>
             <w:r>
+              <w:lastRenderedPageBreak/>
               <w:t>Holanda vs Argentina</w:t>
             </w:r>
           </w:p>
@@ -16531,6 +16640,8 @@
           </w:p>
         </w:tc>
       </w:tr>
+      <w:bookmarkEnd w:id="1"/>
+      <w:bookmarkEnd w:id="2"/>
     </w:tbl>
     <w:p/>
     <w:sectPr>
@@ -17800,7 +17911,7 @@
 </file>
 
 <file path=customXml/itemProps1.xml><?xml version="1.0" encoding="utf-8"?>
-<ds:datastoreItem xmlns:ds="http://schemas.openxmlformats.org/officeDocument/2006/customXml" ds:itemID="{54B43D19-0A79-4BE1-822B-F853879012BA}">
+<ds:datastoreItem xmlns:ds="http://schemas.openxmlformats.org/officeDocument/2006/customXml" ds:itemID="{21C003D5-E006-4511-A987-13759F85A267}">
   <ds:schemaRefs>
     <ds:schemaRef ds:uri="http://schemas.openxmlformats.org/officeDocument/2006/bibliography"/>
   </ds:schemaRefs>

</xml_diff>

<commit_message>
Tabla de posiciones agregada
</commit_message>
<xml_diff>
--- a/Bitácora e Informacion Estadio y Grupos.docx
+++ b/Bitácora e Informacion Estadio y Grupos.docx
@@ -1082,7 +1082,20 @@
     </w:p>
     <w:p>
       <w:r>
-        <w:t>Se crea la segunda parte de los resultados, donde aparecen los anotadores y la información de las condiciones climaticas</w:t>
+        <w:t xml:space="preserve">Se crea la segunda parte de los resultados, donde aparecen los anotadores y la información de las condiciones </w:t>
+      </w:r>
+      <w:r>
+        <w:t>climáticas</w:t>
+      </w:r>
+    </w:p>
+    <w:p>
+      <w:r>
+        <w:t>29/07/14</w:t>
+      </w:r>
+    </w:p>
+    <w:p>
+      <w:r>
+        <w:t>Se crea el panel de la tabla de posiciones, y se carga la información de ella para cada grupo.</w:t>
       </w:r>
       <w:bookmarkStart w:id="0" w:name="_GoBack"/>
       <w:bookmarkEnd w:id="0"/>
@@ -1107,6 +1120,7 @@
         <w:rPr>
           <w:lang w:val="es-ES"/>
         </w:rPr>
+        <w:lastRenderedPageBreak/>
         <w:t>Estadios</w:t>
       </w:r>
     </w:p>
@@ -1189,7 +1203,6 @@
               <w:rPr>
                 <w:lang w:val="es-ES"/>
               </w:rPr>
-              <w:lastRenderedPageBreak/>
               <w:t>MANAUS</w:t>
             </w:r>
           </w:p>
@@ -3391,6 +3404,7 @@
               <w:rPr>
                 <w:lang w:val="es-ES"/>
               </w:rPr>
+              <w:lastRenderedPageBreak/>
               <w:t>Grecia</w:t>
             </w:r>
           </w:p>
@@ -3678,7 +3692,6 @@
               <w:rPr>
                 <w:lang w:val="es-ES"/>
               </w:rPr>
-              <w:lastRenderedPageBreak/>
               <w:t>Japón</w:t>
             </w:r>
           </w:p>
@@ -6031,6 +6044,7 @@
                 <w:sz w:val="20"/>
                 <w:lang w:val="es-ES"/>
               </w:rPr>
+              <w:lastRenderedPageBreak/>
               <w:t>ARENA PERNAMBUCO</w:t>
             </w:r>
           </w:p>
@@ -6053,6 +6067,7 @@
                 <w:sz w:val="20"/>
                 <w:lang w:val="es-ES"/>
               </w:rPr>
+              <w:lastRenderedPageBreak/>
               <w:t>16 JUNIO 2014</w:t>
             </w:r>
           </w:p>
@@ -6070,6 +6085,7 @@
                 <w:sz w:val="20"/>
                 <w:lang w:val="es-ES"/>
               </w:rPr>
+              <w:lastRenderedPageBreak/>
               <w:t>ARENA FONTE NOVA</w:t>
             </w:r>
           </w:p>
@@ -6092,6 +6108,7 @@
                 <w:sz w:val="20"/>
                 <w:lang w:val="es-ES"/>
               </w:rPr>
+              <w:lastRenderedPageBreak/>
               <w:t>21 JUNIO 2014</w:t>
             </w:r>
           </w:p>
@@ -6109,6 +6126,7 @@
                 <w:sz w:val="20"/>
                 <w:lang w:val="es-ES"/>
               </w:rPr>
+              <w:lastRenderedPageBreak/>
               <w:t>ESTADIO CASTELAO</w:t>
             </w:r>
           </w:p>
@@ -6135,6 +6153,7 @@
               <w:rPr>
                 <w:lang w:val="es-ES"/>
               </w:rPr>
+              <w:lastRenderedPageBreak/>
               <w:t>Estados Unidos</w:t>
             </w:r>
           </w:p>
@@ -6387,7 +6406,6 @@
                 <w:sz w:val="20"/>
                 <w:lang w:val="es-ES"/>
               </w:rPr>
-              <w:lastRenderedPageBreak/>
               <w:t>ESTADIO NACIONAL</w:t>
             </w:r>
           </w:p>
@@ -6414,7 +6432,6 @@
               <w:rPr>
                 <w:lang w:val="es-ES"/>
               </w:rPr>
-              <w:lastRenderedPageBreak/>
               <w:t>Ghana</w:t>
             </w:r>
           </w:p>
@@ -7980,6 +7997,7 @@
               <w:jc w:val="center"/>
             </w:pPr>
             <w:r>
+              <w:lastRenderedPageBreak/>
               <w:t>Colombia vs Grecia</w:t>
             </w:r>
           </w:p>
@@ -8099,7 +8117,6 @@
             </w:pPr>
             <w:proofErr w:type="spellStart"/>
             <w:r>
-              <w:lastRenderedPageBreak/>
               <w:t>Uruaguay</w:t>
             </w:r>
             <w:proofErr w:type="spellEnd"/>
@@ -10064,7 +10081,6 @@
               <w:rPr>
                 <w:lang w:val="en-US"/>
               </w:rPr>
-              <w:lastRenderedPageBreak/>
               <w:t>68’ Memphis</w:t>
             </w:r>
           </w:p>
@@ -11902,6 +11918,7 @@
               <w:jc w:val="center"/>
             </w:pPr>
             <w:r>
+              <w:lastRenderedPageBreak/>
               <w:t>República</w:t>
             </w:r>
             <w:r>
@@ -11977,7 +11994,6 @@
               <w:rPr>
                 <w:lang w:val="en-US"/>
               </w:rPr>
-              <w:lastRenderedPageBreak/>
               <w:t xml:space="preserve">26’ </w:t>
             </w:r>
             <w:proofErr w:type="spellStart"/>
@@ -12079,7 +12095,6 @@
               <w:rPr>
                 <w:lang w:val="en-US"/>
               </w:rPr>
-              <w:lastRenderedPageBreak/>
               <w:t>Soleado</w:t>
             </w:r>
             <w:proofErr w:type="spellEnd"/>
@@ -12160,7 +12175,6 @@
               <w:jc w:val="center"/>
             </w:pPr>
             <w:r>
-              <w:lastRenderedPageBreak/>
               <w:t>Estados Unidos vs Portugal</w:t>
             </w:r>
           </w:p>
@@ -13463,6 +13477,7 @@
               <w:cnfStyle w:val="000000100000" w:firstRow="0" w:lastRow="0" w:firstColumn="0" w:lastColumn="0" w:oddVBand="0" w:evenVBand="0" w:oddHBand="1" w:evenHBand="0" w:firstRowFirstColumn="0" w:firstRowLastColumn="0" w:lastRowFirstColumn="0" w:lastRowLastColumn="0"/>
             </w:pPr>
             <w:r>
+              <w:lastRenderedPageBreak/>
               <w:t>50’ Rojo</w:t>
             </w:r>
           </w:p>
@@ -13477,6 +13492,7 @@
               <w:cnfStyle w:val="000000100000" w:firstRow="0" w:lastRow="0" w:firstColumn="0" w:lastColumn="0" w:oddVBand="0" w:evenVBand="0" w:oddHBand="1" w:evenHBand="0" w:firstRowFirstColumn="0" w:firstRowLastColumn="0" w:lastRowFirstColumn="0" w:lastRowLastColumn="0"/>
             </w:pPr>
             <w:r>
+              <w:lastRenderedPageBreak/>
               <w:t>Nuboso</w:t>
             </w:r>
           </w:p>
@@ -13538,6 +13554,7 @@
               <w:jc w:val="center"/>
             </w:pPr>
             <w:r>
+              <w:lastRenderedPageBreak/>
               <w:t xml:space="preserve">Bosnia y Herzegovina vs </w:t>
             </w:r>
             <w:proofErr w:type="spellStart"/>
@@ -13620,7 +13637,6 @@
               <w:rPr>
                 <w:lang w:val="en-US"/>
               </w:rPr>
-              <w:lastRenderedPageBreak/>
               <w:t xml:space="preserve">83’ </w:t>
             </w:r>
             <w:proofErr w:type="spellStart"/>
@@ -13672,7 +13688,6 @@
               <w:rPr>
                 <w:lang w:val="en-US"/>
               </w:rPr>
-              <w:lastRenderedPageBreak/>
               <w:t>Nuboso</w:t>
             </w:r>
             <w:proofErr w:type="spellEnd"/>
@@ -13754,7 +13769,6 @@
               <w:jc w:val="center"/>
             </w:pPr>
             <w:r>
-              <w:lastRenderedPageBreak/>
               <w:t>Honduras vs Suiza</w:t>
             </w:r>
           </w:p>
@@ -15722,6 +15736,7 @@
               <w:jc w:val="center"/>
             </w:pPr>
             <w:r>
+              <w:lastRenderedPageBreak/>
               <w:t>CUARTOS DE FINAL</w:t>
             </w:r>
           </w:p>
@@ -15849,7 +15864,6 @@
               <w:jc w:val="center"/>
             </w:pPr>
             <w:r>
-              <w:lastRenderedPageBreak/>
               <w:t>Brasil vs Colombia</w:t>
             </w:r>
           </w:p>
@@ -16335,14 +16349,23 @@
           <w:p>
             <w:pPr>
               <w:cnfStyle w:val="000000000000" w:firstRow="0" w:lastRow="0" w:firstColumn="0" w:lastColumn="0" w:oddVBand="0" w:evenVBand="0" w:oddHBand="0" w:evenHBand="0" w:firstRowFirstColumn="0" w:firstRowLastColumn="0" w:lastRowFirstColumn="0" w:lastRowLastColumn="0"/>
-            </w:pPr>
-            <w:r>
+              <w:rPr>
+                <w:lang w:val="en-US"/>
+              </w:rPr>
+            </w:pPr>
+            <w:r>
+              <w:rPr>
+                <w:lang w:val="en-US"/>
+              </w:rPr>
               <w:t>90’ Oscar</w:t>
             </w:r>
           </w:p>
           <w:p>
             <w:pPr>
               <w:cnfStyle w:val="000000000000" w:firstRow="0" w:lastRow="0" w:firstColumn="0" w:lastColumn="0" w:oddVBand="0" w:evenVBand="0" w:oddHBand="0" w:evenHBand="0" w:firstRowFirstColumn="0" w:firstRowLastColumn="0" w:lastRowFirstColumn="0" w:lastRowLastColumn="0"/>
+              <w:rPr>
+                <w:lang w:val="en-US"/>
+              </w:rPr>
             </w:pPr>
           </w:p>
           <w:p>
@@ -17926,7 +17949,7 @@
 </file>
 
 <file path=customXml/itemProps1.xml><?xml version="1.0" encoding="utf-8"?>
-<ds:datastoreItem xmlns:ds="http://schemas.openxmlformats.org/officeDocument/2006/customXml" ds:itemID="{95752EDA-A5FD-48C9-8191-D3AAD40AB337}">
+<ds:datastoreItem xmlns:ds="http://schemas.openxmlformats.org/officeDocument/2006/customXml" ds:itemID="{54661AB7-378B-4098-B7AA-DD7573FB65C0}">
   <ds:schemaRefs>
     <ds:schemaRef ds:uri="http://schemas.openxmlformats.org/officeDocument/2006/bibliography"/>
   </ds:schemaRefs>

</xml_diff>

<commit_message>
Tabla de Goleadores Agregada
</commit_message>
<xml_diff>
--- a/Bitácora e Informacion Estadio y Grupos.docx
+++ b/Bitácora e Informacion Estadio y Grupos.docx
@@ -1035,6 +1035,7 @@
       </w:r>
     </w:p>
     <w:p>
+      <w:bookmarkStart w:id="0" w:name="_GoBack"/>
       <w:r>
         <w:t>Se crean algunos método</w:t>
       </w:r>
@@ -1042,7 +1043,11 @@
         <w:t>s</w:t>
       </w:r>
       <w:r>
-        <w:t xml:space="preserve"> necesarios para el funcionamiento de los métodos como obtener el resultado de un encuentro.</w:t>
+        <w:t xml:space="preserve"> necesarios para el funcionamiento de los métodos como obtener el </w:t>
+      </w:r>
+      <w:bookmarkEnd w:id="0"/>
+      <w:r>
+        <w:t>resultado de un encuentro.</w:t>
       </w:r>
     </w:p>
     <w:p>
@@ -1097,8 +1102,28 @@
       <w:r>
         <w:t>Se crea el panel de la tabla de posiciones, y se carga la información de ella para cada grupo.</w:t>
       </w:r>
-      <w:bookmarkStart w:id="0" w:name="_GoBack"/>
-      <w:bookmarkEnd w:id="0"/>
+    </w:p>
+    <w:p/>
+    <w:p>
+      <w:r>
+        <w:t>30/07/14</w:t>
+      </w:r>
+    </w:p>
+    <w:p>
+      <w:pPr>
+        <w:rPr>
+          <w:lang w:val="es-ES"/>
+        </w:rPr>
+      </w:pPr>
+      <w:r>
+        <w:t xml:space="preserve">Se diseña y se crea la ventana de los goleadores, </w:t>
+      </w:r>
+      <w:r>
+        <w:t>así</w:t>
+      </w:r>
+      <w:r>
+        <w:t xml:space="preserve"> como el método para obtener a estos de la lista de jugadores pertenecientes a los equipos participantes.</w:t>
+      </w:r>
     </w:p>
     <w:p/>
     <w:p/>
@@ -1120,7 +1145,6 @@
         <w:rPr>
           <w:lang w:val="es-ES"/>
         </w:rPr>
-        <w:lastRenderedPageBreak/>
         <w:t>Estadios</w:t>
       </w:r>
     </w:p>
@@ -3404,7 +3428,6 @@
               <w:rPr>
                 <w:lang w:val="es-ES"/>
               </w:rPr>
-              <w:lastRenderedPageBreak/>
               <w:t>Grecia</w:t>
             </w:r>
           </w:p>
@@ -6044,7 +6067,6 @@
                 <w:sz w:val="20"/>
                 <w:lang w:val="es-ES"/>
               </w:rPr>
-              <w:lastRenderedPageBreak/>
               <w:t>ARENA PERNAMBUCO</w:t>
             </w:r>
           </w:p>
@@ -6067,7 +6089,6 @@
                 <w:sz w:val="20"/>
                 <w:lang w:val="es-ES"/>
               </w:rPr>
-              <w:lastRenderedPageBreak/>
               <w:t>16 JUNIO 2014</w:t>
             </w:r>
           </w:p>
@@ -6085,7 +6106,6 @@
                 <w:sz w:val="20"/>
                 <w:lang w:val="es-ES"/>
               </w:rPr>
-              <w:lastRenderedPageBreak/>
               <w:t>ARENA FONTE NOVA</w:t>
             </w:r>
           </w:p>
@@ -6108,7 +6128,6 @@
                 <w:sz w:val="20"/>
                 <w:lang w:val="es-ES"/>
               </w:rPr>
-              <w:lastRenderedPageBreak/>
               <w:t>21 JUNIO 2014</w:t>
             </w:r>
           </w:p>
@@ -6126,7 +6145,6 @@
                 <w:sz w:val="20"/>
                 <w:lang w:val="es-ES"/>
               </w:rPr>
-              <w:lastRenderedPageBreak/>
               <w:t>ESTADIO CASTELAO</w:t>
             </w:r>
           </w:p>
@@ -6153,7 +6171,6 @@
               <w:rPr>
                 <w:lang w:val="es-ES"/>
               </w:rPr>
-              <w:lastRenderedPageBreak/>
               <w:t>Estados Unidos</w:t>
             </w:r>
           </w:p>
@@ -7830,6 +7847,7 @@
               <w:jc w:val="center"/>
             </w:pPr>
             <w:r>
+              <w:lastRenderedPageBreak/>
               <w:t>Chile vs Australia</w:t>
             </w:r>
           </w:p>
@@ -7997,7 +8015,6 @@
               <w:jc w:val="center"/>
             </w:pPr>
             <w:r>
-              <w:lastRenderedPageBreak/>
               <w:t>Colombia vs Grecia</w:t>
             </w:r>
           </w:p>
@@ -9822,6 +9839,7 @@
               <w:jc w:val="center"/>
             </w:pPr>
             <w:r>
+              <w:lastRenderedPageBreak/>
               <w:t>Rusia vs República de Corea</w:t>
             </w:r>
           </w:p>
@@ -10102,7 +10120,6 @@
               <w:rPr>
                 <w:lang w:val="en-US"/>
               </w:rPr>
-              <w:lastRenderedPageBreak/>
               <w:t>Parcialmente</w:t>
             </w:r>
             <w:proofErr w:type="spellEnd"/>
@@ -10199,7 +10216,6 @@
             </w:pPr>
             <w:proofErr w:type="spellStart"/>
             <w:r>
-              <w:lastRenderedPageBreak/>
               <w:t>Espa</w:t>
             </w:r>
             <w:proofErr w:type="spellEnd"/>
@@ -11698,6 +11714,7 @@
               <w:jc w:val="center"/>
             </w:pPr>
             <w:r>
+              <w:lastRenderedPageBreak/>
               <w:t>Nigeria vs Bosnia y Herzegovina</w:t>
             </w:r>
           </w:p>
@@ -11918,7 +11935,6 @@
               <w:jc w:val="center"/>
             </w:pPr>
             <w:r>
-              <w:lastRenderedPageBreak/>
               <w:t>República</w:t>
             </w:r>
             <w:r>
@@ -13403,6 +13419,7 @@
               <w:jc w:val="center"/>
             </w:pPr>
             <w:r>
+              <w:lastRenderedPageBreak/>
               <w:t>Nigeria vs Argentina</w:t>
             </w:r>
           </w:p>
@@ -13477,7 +13494,6 @@
               <w:cnfStyle w:val="000000100000" w:firstRow="0" w:lastRow="0" w:firstColumn="0" w:lastColumn="0" w:oddVBand="0" w:evenVBand="0" w:oddHBand="1" w:evenHBand="0" w:firstRowFirstColumn="0" w:firstRowLastColumn="0" w:lastRowFirstColumn="0" w:lastRowLastColumn="0"/>
             </w:pPr>
             <w:r>
-              <w:lastRenderedPageBreak/>
               <w:t>50’ Rojo</w:t>
             </w:r>
           </w:p>
@@ -13492,7 +13508,6 @@
               <w:cnfStyle w:val="000000100000" w:firstRow="0" w:lastRow="0" w:firstColumn="0" w:lastColumn="0" w:oddVBand="0" w:evenVBand="0" w:oddHBand="1" w:evenHBand="0" w:firstRowFirstColumn="0" w:firstRowLastColumn="0" w:lastRowFirstColumn="0" w:lastRowLastColumn="0"/>
             </w:pPr>
             <w:r>
-              <w:lastRenderedPageBreak/>
               <w:t>Nuboso</w:t>
             </w:r>
           </w:p>
@@ -13554,7 +13569,6 @@
               <w:jc w:val="center"/>
             </w:pPr>
             <w:r>
-              <w:lastRenderedPageBreak/>
               <w:t xml:space="preserve">Bosnia y Herzegovina vs </w:t>
             </w:r>
             <w:proofErr w:type="spellStart"/>
@@ -15516,6 +15530,7 @@
             </w:pPr>
             <w:proofErr w:type="spellStart"/>
             <w:r>
+              <w:lastRenderedPageBreak/>
               <w:t>Belgica</w:t>
             </w:r>
             <w:proofErr w:type="spellEnd"/>
@@ -15736,7 +15751,6 @@
               <w:jc w:val="center"/>
             </w:pPr>
             <w:r>
-              <w:lastRenderedPageBreak/>
               <w:t>CUARTOS DE FINAL</w:t>
             </w:r>
           </w:p>
@@ -17949,7 +17963,7 @@
 </file>
 
 <file path=customXml/itemProps1.xml><?xml version="1.0" encoding="utf-8"?>
-<ds:datastoreItem xmlns:ds="http://schemas.openxmlformats.org/officeDocument/2006/customXml" ds:itemID="{54661AB7-378B-4098-B7AA-DD7573FB65C0}">
+<ds:datastoreItem xmlns:ds="http://schemas.openxmlformats.org/officeDocument/2006/customXml" ds:itemID="{0CF2C6E7-B0BE-4631-B9DF-3E1C72E7AB16}">
   <ds:schemaRefs>
     <ds:schemaRef ds:uri="http://schemas.openxmlformats.org/officeDocument/2006/bibliography"/>
   </ds:schemaRefs>

</xml_diff>

<commit_message>
Se agrega la parte de modificar jugador y estadio
</commit_message>
<xml_diff>
--- a/Bitácora e Informacion Estadio y Grupos.docx
+++ b/Bitácora e Informacion Estadio y Grupos.docx
@@ -1116,14 +1116,39 @@
       </w:r>
     </w:p>
     <w:p>
+      <w:r>
+        <w:lastRenderedPageBreak/>
+        <w:t>Se crea la ventana principal, la cual es la encargada de controlar todo el flujo del programa</w:t>
+      </w:r>
+    </w:p>
+    <w:p>
+      <w:r>
+        <w:t>31/07/14</w:t>
+      </w:r>
+    </w:p>
+    <w:p>
+      <w:r>
+        <w:t>Se crea el apartado de modificar información de todo el proyecto</w:t>
+      </w:r>
+    </w:p>
+    <w:p>
+      <w:r>
+        <w:t>1/08/14</w:t>
+      </w:r>
+    </w:p>
+    <w:p>
+      <w:r>
+        <w:t>Se le agrega la opción de eliminar jugador</w:t>
+      </w:r>
+    </w:p>
+    <w:p>
       <w:pPr>
         <w:rPr>
           <w:lang w:val="es-ES"/>
         </w:rPr>
       </w:pPr>
       <w:r>
-        <w:lastRenderedPageBreak/>
-        <w:t>Se crea la ventana principal, la cual es la encargada de controlar todo el flujo del programa</w:t>
+        <w:t>Se cambian el nombre de todas las imágenes para que únicamente sea el nombre del jugador, y no la primera letra de la posición, un guion y seguido el nombre</w:t>
       </w:r>
       <w:bookmarkStart w:id="0" w:name="_GoBack"/>
       <w:bookmarkEnd w:id="0"/>
@@ -2445,6 +2470,7 @@
               <w:jc w:val="center"/>
             </w:pPr>
             <w:r>
+              <w:lastRenderedPageBreak/>
               <w:t>Grupo B</w:t>
             </w:r>
           </w:p>
@@ -5492,6 +5518,7 @@
               <w:rPr>
                 <w:lang w:val="es-ES"/>
               </w:rPr>
+              <w:lastRenderedPageBreak/>
               <w:t>Nigeria</w:t>
             </w:r>
           </w:p>
@@ -5758,7 +5785,6 @@
               <w:rPr>
                 <w:lang w:val="es-ES"/>
               </w:rPr>
-              <w:lastRenderedPageBreak/>
               <w:t>Irán</w:t>
             </w:r>
           </w:p>
@@ -7660,6 +7686,7 @@
             </w:pPr>
             <w:proofErr w:type="spellStart"/>
             <w:r>
+              <w:lastRenderedPageBreak/>
               <w:t>Espa</w:t>
             </w:r>
             <w:r>
@@ -7758,7 +7785,6 @@
               <w:cnfStyle w:val="000000100000" w:firstRow="0" w:lastRow="0" w:firstColumn="0" w:lastColumn="0" w:oddVBand="0" w:evenVBand="0" w:oddHBand="1" w:evenHBand="0" w:firstRowFirstColumn="0" w:firstRowLastColumn="0" w:lastRowFirstColumn="0" w:lastRowLastColumn="0"/>
             </w:pPr>
             <w:r>
-              <w:lastRenderedPageBreak/>
               <w:t xml:space="preserve">72’ V. </w:t>
             </w:r>
             <w:proofErr w:type="spellStart"/>
@@ -7791,7 +7817,6 @@
               <w:cnfStyle w:val="000000100000" w:firstRow="0" w:lastRow="0" w:firstColumn="0" w:lastColumn="0" w:oddVBand="0" w:evenVBand="0" w:oddHBand="1" w:evenHBand="0" w:firstRowFirstColumn="0" w:firstRowLastColumn="0" w:lastRowFirstColumn="0" w:lastRowLastColumn="0"/>
             </w:pPr>
             <w:r>
-              <w:lastRenderedPageBreak/>
               <w:t>Noche Parcialmente Nublado</w:t>
             </w:r>
           </w:p>
@@ -7853,7 +7878,6 @@
               <w:jc w:val="center"/>
             </w:pPr>
             <w:r>
-              <w:lastRenderedPageBreak/>
               <w:t>Chile vs Australia</w:t>
             </w:r>
           </w:p>
@@ -9568,6 +9592,7 @@
             </w:pPr>
             <w:proofErr w:type="spellStart"/>
             <w:r>
+              <w:lastRenderedPageBreak/>
               <w:t>Belgica</w:t>
             </w:r>
             <w:proofErr w:type="spellEnd"/>
@@ -9657,7 +9682,6 @@
               <w:rPr>
                 <w:lang w:val="en-US"/>
               </w:rPr>
-              <w:lastRenderedPageBreak/>
               <w:t xml:space="preserve">25’ </w:t>
             </w:r>
             <w:proofErr w:type="spellStart"/>
@@ -9680,7 +9704,6 @@
               <w:cnfStyle w:val="000000100000" w:firstRow="0" w:lastRow="0" w:firstColumn="0" w:lastColumn="0" w:oddVBand="0" w:evenVBand="0" w:oddHBand="1" w:evenHBand="0" w:firstRowFirstColumn="0" w:firstRowLastColumn="0" w:lastRowFirstColumn="0" w:lastRowLastColumn="0"/>
             </w:pPr>
             <w:r>
-              <w:lastRenderedPageBreak/>
               <w:t>Parcialmente Nuboso</w:t>
             </w:r>
           </w:p>
@@ -9742,7 +9765,6 @@
               <w:jc w:val="center"/>
             </w:pPr>
             <w:r>
-              <w:lastRenderedPageBreak/>
               <w:t xml:space="preserve">Brasil vs </w:t>
             </w:r>
             <w:proofErr w:type="spellStart"/>
@@ -11540,6 +11562,7 @@
               <w:jc w:val="center"/>
             </w:pPr>
             <w:r>
+              <w:lastRenderedPageBreak/>
               <w:t>Alemania vs Ghana</w:t>
             </w:r>
           </w:p>
@@ -11625,7 +11648,6 @@
               <w:rPr>
                 <w:lang w:val="en-US"/>
               </w:rPr>
-              <w:lastRenderedPageBreak/>
               <w:t xml:space="preserve">54’ A. </w:t>
             </w:r>
             <w:proofErr w:type="spellStart"/>
@@ -11661,7 +11683,6 @@
               <w:cnfStyle w:val="000000000000" w:firstRow="0" w:lastRow="0" w:firstColumn="0" w:lastColumn="0" w:oddVBand="0" w:evenVBand="0" w:oddHBand="0" w:evenHBand="0" w:firstRowFirstColumn="0" w:firstRowLastColumn="0" w:lastRowFirstColumn="0" w:lastRowLastColumn="0"/>
             </w:pPr>
             <w:r>
-              <w:lastRenderedPageBreak/>
               <w:t>Parcialmente Nuboso</w:t>
             </w:r>
           </w:p>
@@ -11724,7 +11745,6 @@
               <w:jc w:val="center"/>
             </w:pPr>
             <w:r>
-              <w:lastRenderedPageBreak/>
               <w:t>Nigeria vs Bosnia y Herzegovina</w:t>
             </w:r>
           </w:p>
@@ -13193,6 +13213,7 @@
               <w:rPr>
                 <w:lang w:val="en-US"/>
               </w:rPr>
+              <w:lastRenderedPageBreak/>
               <w:t>90’ James</w:t>
             </w:r>
           </w:p>
@@ -13207,6 +13228,7 @@
               <w:cnfStyle w:val="000000100000" w:firstRow="0" w:lastRow="0" w:firstColumn="0" w:lastColumn="0" w:oddVBand="0" w:evenVBand="0" w:oddHBand="1" w:evenHBand="0" w:firstRowFirstColumn="0" w:firstRowLastColumn="0" w:lastRowFirstColumn="0" w:lastRowLastColumn="0"/>
             </w:pPr>
             <w:r>
+              <w:lastRenderedPageBreak/>
               <w:t>Soleado</w:t>
             </w:r>
           </w:p>
@@ -13268,6 +13290,7 @@
               <w:jc w:val="center"/>
             </w:pPr>
             <w:r>
+              <w:lastRenderedPageBreak/>
               <w:t>Grecia vs Costa de Marfil</w:t>
             </w:r>
           </w:p>
@@ -13367,7 +13390,6 @@
               <w:cnfStyle w:val="000000000000" w:firstRow="0" w:lastRow="0" w:firstColumn="0" w:lastColumn="0" w:oddVBand="0" w:evenVBand="0" w:oddHBand="0" w:evenHBand="0" w:firstRowFirstColumn="0" w:firstRowLastColumn="0" w:lastRowFirstColumn="0" w:lastRowLastColumn="0"/>
             </w:pPr>
             <w:r>
-              <w:lastRenderedPageBreak/>
               <w:t>Soleado</w:t>
             </w:r>
           </w:p>
@@ -13430,7 +13452,6 @@
               <w:jc w:val="center"/>
             </w:pPr>
             <w:r>
-              <w:lastRenderedPageBreak/>
               <w:t>Nigeria vs Argentina</w:t>
             </w:r>
           </w:p>
@@ -15264,6 +15285,7 @@
               <w:jc w:val="center"/>
             </w:pPr>
             <w:r>
+              <w:lastRenderedPageBreak/>
               <w:t>Alemania vs Argelia</w:t>
             </w:r>
           </w:p>
@@ -15349,7 +15371,6 @@
               <w:rPr>
                 <w:lang w:val="en-US"/>
               </w:rPr>
-              <w:lastRenderedPageBreak/>
               <w:t xml:space="preserve">120’+1 </w:t>
             </w:r>
             <w:proofErr w:type="spellStart"/>
@@ -15372,7 +15393,6 @@
               <w:cnfStyle w:val="000000000000" w:firstRow="0" w:lastRow="0" w:firstColumn="0" w:lastColumn="0" w:oddVBand="0" w:evenVBand="0" w:oddHBand="0" w:evenHBand="0" w:firstRowFirstColumn="0" w:firstRowLastColumn="0" w:lastRowFirstColumn="0" w:lastRowLastColumn="0"/>
             </w:pPr>
             <w:r>
-              <w:lastRenderedPageBreak/>
               <w:t>Nuboso</w:t>
             </w:r>
           </w:p>
@@ -15435,7 +15455,6 @@
               <w:jc w:val="center"/>
             </w:pPr>
             <w:r>
-              <w:lastRenderedPageBreak/>
               <w:t>Argentina vs Suiza</w:t>
             </w:r>
           </w:p>
@@ -17976,7 +17995,7 @@
 </file>
 
 <file path=customXml/itemProps1.xml><?xml version="1.0" encoding="utf-8"?>
-<ds:datastoreItem xmlns:ds="http://schemas.openxmlformats.org/officeDocument/2006/customXml" ds:itemID="{CDF22263-9685-4B4E-BB69-6C6BF3D72CE8}">
+<ds:datastoreItem xmlns:ds="http://schemas.openxmlformats.org/officeDocument/2006/customXml" ds:itemID="{0AB670CF-8AE5-451A-AC86-30E3576F806E}">
   <ds:schemaRefs>
     <ds:schemaRef ds:uri="http://schemas.openxmlformats.org/officeDocument/2006/bibliography"/>
   </ds:schemaRefs>

</xml_diff>